<commit_message>
add fixes to mod 3 no
</commit_message>
<xml_diff>
--- a/templates/template_mod_3_no_autism.docx
+++ b/templates/template_mod_3_no_autism.docx
@@ -108,7 +108,23 @@
           <w:sz w:val="24"/>
           <w:szCs w:val="24"/>
         </w:rPr>
-        <w:t>{{Patient First Name}} {{Patient Last Name}} is a {{Patient Age}}-year-old with a history of social communication and related concerns that may indicate the presence of autism spectrum disorder. By definition, individuals with autism spectrum disorder must show symptoms early in the developmental period, these symptoms must cause clinically significant difficulties, and must not be better explained by the presence of an intellectual disability or global delay. I met with {{Patient First Name}} on {{Evaluation Date}}, to complete this assessment and shared results with {{Preferred Pronouns 2}} {{Caregiver type}} on {{Results Shared Date}}.</w:t>
+        <w:t>{{Patient First Name}} {{Patient Last Name}} is a {{Patient Age}}-year-old</w:t>
+      </w:r>
+      <w:r>
+        <w:rPr>
+          <w:rFonts w:ascii="Georgia" w:eastAsia="Georgia" w:hAnsi="Georgia" w:cs="Georgia"/>
+          <w:sz w:val="24"/>
+          <w:szCs w:val="24"/>
+        </w:rPr>
+        <w:t xml:space="preserve"> {{Gender}}</w:t>
+      </w:r>
+      <w:r>
+        <w:rPr>
+          <w:rFonts w:ascii="Georgia" w:eastAsia="Georgia" w:hAnsi="Georgia" w:cs="Georgia"/>
+          <w:sz w:val="24"/>
+          <w:szCs w:val="24"/>
+        </w:rPr>
+        <w:t xml:space="preserve"> with a history of social communication and related concerns that may indicate the presence of autism spectrum disorder. By definition, individuals with autism spectrum disorder must show symptoms early in the developmental period, these symptoms must cause clinically significant difficulties, and must not be better explained by the presence of an intellectual disability or global delay. I met with {{Patient First Name}} on {{Evaluation Date}}, to complete this assessment and shared results with {{Preferred Pronouns 2}} {{Caregiver type}} on {{Results Shared Date}}.</w:t>
       </w:r>
     </w:p>
     <w:p>
@@ -1222,112 +1238,23 @@
     </w:p>
     <w:p>
       <w:pPr>
-        <w:spacing w:line="240" w:lineRule="auto"/>
-        <w:rPr>
-          <w:rFonts w:ascii="Georgia" w:eastAsia="Georgia" w:hAnsi="Georgia" w:cs="Georgia"/>
-          <w:i/>
-          <w:sz w:val="24"/>
-          <w:szCs w:val="24"/>
-          <w:u w:val="single"/>
-        </w:rPr>
-      </w:pPr>
-      <w:r>
-        <w:rPr>
-          <w:rFonts w:ascii="Georgia" w:eastAsia="Georgia" w:hAnsi="Georgia" w:cs="Georgia"/>
-          <w:i/>
-          <w:sz w:val="24"/>
-          <w:szCs w:val="24"/>
-          <w:u w:val="single"/>
-        </w:rPr>
-        <w:t>Vineland Adaptive Behavior Scales – 3rd Ed. (VABS-3) – Parent</w:t>
-      </w:r>
-    </w:p>
-    <w:p>
-      <w:pPr>
-        <w:spacing w:line="240" w:lineRule="auto"/>
-        <w:rPr>
-          <w:rFonts w:ascii="Georgia" w:eastAsia="Georgia" w:hAnsi="Georgia" w:cs="Georgia"/>
-          <w:sz w:val="24"/>
-          <w:szCs w:val="24"/>
-        </w:rPr>
-      </w:pPr>
-      <w:r>
-        <w:rPr>
-          <w:rFonts w:ascii="Georgia" w:eastAsia="Georgia" w:hAnsi="Georgia" w:cs="Georgia"/>
-          <w:sz w:val="24"/>
-          <w:szCs w:val="24"/>
-        </w:rPr>
-        <w:t xml:space="preserve">The VABS-3 yields information about an individual’s adaptive functioning, which is the ability to independently perform daily activities for personal and social sufficiency. The Adaptive Behavior Composite measures overall adaptive functioning, while separate scores provide more details about communication, daily living skills, and socialization. </w:t>
-      </w:r>
-    </w:p>
-    <w:p>
-      <w:pPr>
-        <w:spacing w:line="240" w:lineRule="auto"/>
-        <w:rPr>
-          <w:rFonts w:ascii="Georgia" w:eastAsia="Georgia" w:hAnsi="Georgia" w:cs="Georgia"/>
-          <w:sz w:val="24"/>
-          <w:szCs w:val="24"/>
-        </w:rPr>
-      </w:pPr>
-    </w:p>
-    <w:p>
-      <w:pPr>
-        <w:spacing w:line="240" w:lineRule="auto"/>
-        <w:rPr>
-          <w:rFonts w:ascii="Georgia" w:eastAsia="Georgia" w:hAnsi="Georgia" w:cs="Georgia"/>
-          <w:sz w:val="24"/>
-          <w:szCs w:val="24"/>
-        </w:rPr>
-      </w:pPr>
-      <w:r>
-        <w:rPr>
-          <w:rFonts w:ascii="Georgia" w:eastAsia="Georgia" w:hAnsi="Georgia" w:cs="Georgia"/>
-          <w:sz w:val="24"/>
-          <w:szCs w:val="24"/>
-        </w:rPr>
-        <w:t>Standard scores on the VABS-3 have a mean of 100 and a standard deviation of 15.  Scores between 85 and 115 are within the average range for this test, scores between 70 and 84 are considered moderately low, and scores below 70 are considered very low.</w:t>
-      </w:r>
-    </w:p>
-    <w:p>
-      <w:pPr>
-        <w:spacing w:line="240" w:lineRule="auto"/>
-        <w:rPr>
-          <w:rFonts w:ascii="Georgia" w:eastAsia="Georgia" w:hAnsi="Georgia" w:cs="Georgia"/>
-          <w:sz w:val="24"/>
-          <w:szCs w:val="24"/>
-        </w:rPr>
-      </w:pPr>
-    </w:p>
-    <w:p>
-      <w:pPr>
-        <w:spacing w:line="240" w:lineRule="auto"/>
-        <w:rPr>
-          <w:rFonts w:ascii="Georgia" w:eastAsia="Georgia" w:hAnsi="Georgia" w:cs="Georgia"/>
-          <w:sz w:val="24"/>
-          <w:szCs w:val="24"/>
-        </w:rPr>
-      </w:pPr>
-      <w:r>
-        <w:rPr>
-          <w:rFonts w:ascii="Georgia" w:eastAsia="Georgia" w:hAnsi="Georgia" w:cs="Georgia"/>
-          <w:sz w:val="24"/>
-          <w:szCs w:val="24"/>
-        </w:rPr>
-        <w:tab/>
-        <w:t>[[Vineland Score Breakdown]]</w:t>
-      </w:r>
-    </w:p>
-    <w:p>
-      <w:pPr>
-        <w:spacing w:line="240" w:lineRule="auto"/>
-        <w:rPr>
-          <w:rFonts w:ascii="Georgia" w:eastAsia="Georgia" w:hAnsi="Georgia" w:cs="Georgia"/>
-          <w:b/>
-          <w:sz w:val="24"/>
-          <w:szCs w:val="24"/>
-          <w:u w:val="single"/>
-        </w:rPr>
-      </w:pPr>
+        <w:spacing w:before="240" w:after="240" w:line="240" w:lineRule="auto"/>
+        <w:rPr>
+          <w:rFonts w:ascii="Georgia" w:eastAsia="Georgia" w:hAnsi="Georgia" w:cs="Georgia"/>
+          <w:sz w:val="24"/>
+          <w:szCs w:val="24"/>
+        </w:rPr>
+      </w:pPr>
+      <w:r>
+        <w:rPr>
+          <w:rFonts w:ascii="Georgia" w:eastAsia="Georgia" w:hAnsi="Georgia" w:cs="Georgia"/>
+          <w:iCs/>
+          <w:sz w:val="24"/>
+          <w:szCs w:val="24"/>
+          <w:lang w:val="en-US"/>
+        </w:rPr>
+        <w:t>[[Vineland Scale Information]]</w:t>
+      </w:r>
     </w:p>
     <w:p>
       <w:pPr>
@@ -1876,1427 +1803,86 @@
         <w:spacing w:line="240" w:lineRule="auto"/>
         <w:rPr>
           <w:rFonts w:ascii="Georgia" w:eastAsia="Georgia" w:hAnsi="Georgia" w:cs="Georgia"/>
-          <w:sz w:val="24"/>
-          <w:szCs w:val="24"/>
-        </w:rPr>
-      </w:pPr>
-      <w:r>
-        <w:rPr>
-          <w:rFonts w:ascii="Georgia" w:eastAsia="Georgia" w:hAnsi="Georgia" w:cs="Georgia"/>
-          <w:sz w:val="24"/>
-          <w:szCs w:val="24"/>
-        </w:rPr>
-        <w:t>Considering the results of this evaluation, the following recommendations are made to support {{Patient First Name}}’s development in academic, home, and community settings:</w:t>
-      </w:r>
-    </w:p>
-    <w:p>
-      <w:pPr>
-        <w:spacing w:line="240" w:lineRule="auto"/>
-        <w:rPr>
-          <w:rFonts w:ascii="Georgia" w:eastAsia="Georgia" w:hAnsi="Georgia" w:cs="Georgia"/>
-          <w:sz w:val="24"/>
-          <w:szCs w:val="24"/>
-        </w:rPr>
-      </w:pPr>
-    </w:p>
-    <w:p>
-      <w:pPr>
-        <w:spacing w:line="240" w:lineRule="auto"/>
-        <w:rPr>
-          <w:rFonts w:ascii="Georgia" w:eastAsia="Georgia" w:hAnsi="Georgia" w:cs="Georgia"/>
-          <w:color w:val="0F0F0F"/>
-          <w:sz w:val="24"/>
-          <w:szCs w:val="24"/>
-        </w:rPr>
-      </w:pPr>
-      <w:r>
-        <w:rPr>
-          <w:rFonts w:ascii="Georgia" w:eastAsia="Georgia" w:hAnsi="Georgia" w:cs="Georgia"/>
           <w:b/>
           <w:i/>
           <w:color w:val="0F0F0F"/>
           <w:sz w:val="24"/>
           <w:szCs w:val="24"/>
         </w:rPr>
-        <w:t>Levine Autism Clinic</w:t>
-      </w:r>
-      <w:r>
-        <w:rPr>
-          <w:rFonts w:ascii="Georgia" w:eastAsia="Georgia" w:hAnsi="Georgia" w:cs="Georgia"/>
+      </w:pPr>
+      <w:r>
+        <w:rPr>
+          <w:rFonts w:ascii="Georgia" w:eastAsia="Georgia" w:hAnsi="Georgia" w:cs="Georgia"/>
+          <w:sz w:val="24"/>
+          <w:szCs w:val="24"/>
+        </w:rPr>
+        <w:t>Considering the results of this evaluation, the following recommendations are made to support {{Patient First Name}}’s development in academic, home, and community settings:</w:t>
+      </w:r>
+    </w:p>
+    <w:p>
+      <w:pPr>
+        <w:spacing w:line="240" w:lineRule="auto"/>
+        <w:rPr>
+          <w:rFonts w:ascii="Georgia" w:eastAsia="Georgia" w:hAnsi="Georgia" w:cs="Georgia"/>
+          <w:b/>
+          <w:iCs/>
           <w:color w:val="0F0F0F"/>
           <w:sz w:val="24"/>
           <w:szCs w:val="24"/>
         </w:rPr>
-        <w:t xml:space="preserve">. I recommend that {{Patient First Name}}’s {{Caregiver type}} refer to the Levine Autism Clinic Facebook page for information about services, supports, events, and information that may be of help: </w:t>
+      </w:pPr>
+    </w:p>
+    <w:p>
+      <w:pPr>
+        <w:spacing w:line="240" w:lineRule="auto"/>
+        <w:rPr>
+          <w:rFonts w:ascii="Georgia" w:eastAsia="Georgia" w:hAnsi="Georgia" w:cs="Georgia"/>
+          <w:bCs/>
+          <w:iCs/>
+          <w:sz w:val="24"/>
+          <w:szCs w:val="24"/>
+        </w:rPr>
+      </w:pPr>
+      <w:r>
+        <w:rPr>
+          <w:rFonts w:ascii="Georgia" w:eastAsia="Georgia" w:hAnsi="Georgia" w:cs="Georgia"/>
+          <w:bCs/>
+          <w:iCs/>
+          <w:color w:val="0F0F0F"/>
+          <w:sz w:val="24"/>
+          <w:szCs w:val="24"/>
+        </w:rPr>
+        <w:t>[[Recommendations]]</w:t>
+      </w:r>
+    </w:p>
+    <w:p>
+      <w:pPr>
+        <w:widowControl w:val="0"/>
+        <w:spacing w:line="240" w:lineRule="auto"/>
+        <w:rPr>
+          <w:rFonts w:ascii="Georgia" w:eastAsia="Georgia" w:hAnsi="Georgia" w:cs="Georgia"/>
+          <w:sz w:val="24"/>
+          <w:szCs w:val="24"/>
+        </w:rPr>
+      </w:pPr>
+      <w:r>
+        <w:rPr>
+          <w:rFonts w:ascii="Georgia" w:eastAsia="Georgia" w:hAnsi="Georgia" w:cs="Georgia"/>
+          <w:sz w:val="24"/>
+          <w:szCs w:val="24"/>
+        </w:rPr>
+        <w:t xml:space="preserve">I remain available to {{Patient First Name}} and {{Preferred Pronouns 2}} {{Caregiver type}} to help coordinate care moving forward.  </w:t>
+      </w:r>
+      <w:r>
+        <w:rPr>
+          <w:rFonts w:ascii="Georgia" w:eastAsia="Georgia" w:hAnsi="Georgia" w:cs="Georgia"/>
+          <w:i/>
+          <w:sz w:val="24"/>
+          <w:szCs w:val="24"/>
+        </w:rPr>
+        <w:t xml:space="preserve">If you have questions or concerns about this evaluation, please contact me at </w:t>
       </w:r>
       <w:hyperlink r:id="rId7">
-        <w:r>
-          <w:rPr>
-            <w:rFonts w:ascii="Georgia" w:eastAsia="Georgia" w:hAnsi="Georgia" w:cs="Georgia"/>
-            <w:color w:val="0000FF"/>
-            <w:sz w:val="24"/>
-            <w:szCs w:val="24"/>
-            <w:u w:val="single"/>
-          </w:rPr>
-          <w:t>https://www.facebook.com/DBPeds.GCH/</w:t>
-        </w:r>
-      </w:hyperlink>
-      <w:r>
-        <w:rPr>
-          <w:rFonts w:ascii="Georgia" w:eastAsia="Georgia" w:hAnsi="Georgia" w:cs="Georgia"/>
-          <w:color w:val="0F0F0F"/>
-          <w:sz w:val="24"/>
-          <w:szCs w:val="24"/>
-        </w:rPr>
-        <w:t xml:space="preserve"> </w:t>
-      </w:r>
-    </w:p>
-    <w:p>
-      <w:pPr>
-        <w:spacing w:line="240" w:lineRule="auto"/>
-        <w:rPr>
-          <w:rFonts w:ascii="Georgia" w:eastAsia="Georgia" w:hAnsi="Georgia" w:cs="Georgia"/>
-          <w:b/>
-          <w:i/>
-          <w:color w:val="0F0F0F"/>
-          <w:sz w:val="24"/>
-          <w:szCs w:val="24"/>
-        </w:rPr>
-      </w:pPr>
-    </w:p>
-    <w:p>
-      <w:pPr>
-        <w:spacing w:line="240" w:lineRule="auto"/>
-        <w:rPr>
-          <w:rFonts w:ascii="Georgia" w:eastAsia="Georgia" w:hAnsi="Georgia" w:cs="Georgia"/>
-          <w:color w:val="0F0F0F"/>
-          <w:sz w:val="24"/>
-          <w:szCs w:val="24"/>
-        </w:rPr>
-      </w:pPr>
-      <w:r>
-        <w:rPr>
-          <w:rFonts w:ascii="Georgia" w:eastAsia="Georgia" w:hAnsi="Georgia" w:cs="Georgia"/>
-          <w:b/>
-          <w:i/>
-          <w:color w:val="0F0F0F"/>
-          <w:sz w:val="24"/>
-          <w:szCs w:val="24"/>
-        </w:rPr>
-        <w:t>Parent to Parent</w:t>
-      </w:r>
-      <w:r>
-        <w:rPr>
-          <w:rFonts w:ascii="Georgia" w:eastAsia="Georgia" w:hAnsi="Georgia" w:cs="Georgia"/>
-          <w:i/>
-          <w:color w:val="0F0F0F"/>
-          <w:sz w:val="24"/>
-          <w:szCs w:val="24"/>
-        </w:rPr>
-        <w:t>.</w:t>
-      </w:r>
-      <w:r>
-        <w:rPr>
-          <w:rFonts w:ascii="Georgia" w:eastAsia="Georgia" w:hAnsi="Georgia" w:cs="Georgia"/>
-          <w:color w:val="0F0F0F"/>
-          <w:sz w:val="24"/>
-          <w:szCs w:val="24"/>
-        </w:rPr>
-        <w:t xml:space="preserve"> (</w:t>
-      </w:r>
-      <w:hyperlink r:id="rId8">
-        <w:r>
-          <w:rPr>
-            <w:rFonts w:ascii="Georgia" w:eastAsia="Georgia" w:hAnsi="Georgia" w:cs="Georgia"/>
-            <w:color w:val="0000FF"/>
-            <w:sz w:val="24"/>
-            <w:szCs w:val="24"/>
-            <w:u w:val="single"/>
-          </w:rPr>
-          <w:t>http://parenttoparentnys.org/offices/Finger-Lakes/</w:t>
-        </w:r>
-      </w:hyperlink>
-      <w:r>
-        <w:rPr>
-          <w:rFonts w:ascii="Georgia" w:eastAsia="Georgia" w:hAnsi="Georgia" w:cs="Georgia"/>
-          <w:sz w:val="24"/>
-          <w:szCs w:val="24"/>
-        </w:rPr>
-        <w:t>)</w:t>
-      </w:r>
-      <w:r>
-        <w:rPr>
-          <w:rFonts w:ascii="Georgia" w:eastAsia="Georgia" w:hAnsi="Georgia" w:cs="Georgia"/>
-          <w:color w:val="0F0F0F"/>
-          <w:sz w:val="24"/>
-          <w:szCs w:val="24"/>
-        </w:rPr>
-        <w:t xml:space="preserve"> This group</w:t>
-      </w:r>
-      <w:r>
-        <w:rPr>
-          <w:rFonts w:ascii="Georgia" w:eastAsia="Georgia" w:hAnsi="Georgia" w:cs="Georgia"/>
-          <w:i/>
-          <w:color w:val="0F0F0F"/>
-          <w:sz w:val="24"/>
-          <w:szCs w:val="24"/>
-        </w:rPr>
-        <w:t xml:space="preserve"> </w:t>
-      </w:r>
-      <w:r>
-        <w:rPr>
-          <w:rFonts w:ascii="Georgia" w:eastAsia="Georgia" w:hAnsi="Georgia" w:cs="Georgia"/>
-          <w:color w:val="0F0F0F"/>
-          <w:sz w:val="24"/>
-          <w:szCs w:val="24"/>
-        </w:rPr>
-        <w:t>could help to connect {{Patient First Name}}’s family with another family in their area who knows more about local resources and supports related to {{Patient First Name}}’s age-level and interests.</w:t>
-      </w:r>
-    </w:p>
-    <w:p>
-      <w:pPr>
-        <w:spacing w:before="240" w:after="240" w:line="240" w:lineRule="auto"/>
-        <w:rPr>
-          <w:rFonts w:ascii="MS Mincho" w:eastAsia="MS Mincho" w:hAnsi="MS Mincho" w:cs="MS Mincho"/>
-          <w:color w:val="0F0F0F"/>
-          <w:sz w:val="24"/>
-          <w:szCs w:val="24"/>
-        </w:rPr>
-      </w:pPr>
-      <w:r>
-        <w:rPr>
-          <w:rFonts w:ascii="Georgia" w:eastAsia="Georgia" w:hAnsi="Georgia" w:cs="Georgia"/>
-          <w:b/>
-          <w:i/>
-          <w:color w:val="0D0D0D"/>
-          <w:sz w:val="24"/>
-          <w:szCs w:val="24"/>
-        </w:rPr>
-        <w:t>Caregiver Support</w:t>
-      </w:r>
-      <w:r>
-        <w:rPr>
-          <w:rFonts w:ascii="Georgia" w:eastAsia="Georgia" w:hAnsi="Georgia" w:cs="Georgia"/>
-          <w:color w:val="0D0D0D"/>
-          <w:sz w:val="24"/>
-          <w:szCs w:val="24"/>
-        </w:rPr>
-        <w:t xml:space="preserve">. I encourage </w:t>
-      </w:r>
-      <w:r>
-        <w:rPr>
-          <w:rFonts w:ascii="Georgia" w:eastAsia="Georgia" w:hAnsi="Georgia" w:cs="Georgia"/>
-          <w:color w:val="0F0F0F"/>
-          <w:sz w:val="24"/>
-          <w:szCs w:val="24"/>
-        </w:rPr>
-        <w:t>{{Patient First Name}}’s {{Caregiver type}}</w:t>
-      </w:r>
-      <w:r>
-        <w:rPr>
-          <w:rFonts w:ascii="Georgia" w:eastAsia="Georgia" w:hAnsi="Georgia" w:cs="Georgia"/>
-          <w:color w:val="0D0D0D"/>
-          <w:sz w:val="24"/>
-          <w:szCs w:val="24"/>
-        </w:rPr>
-        <w:t xml:space="preserve"> to review these resources:</w:t>
-      </w:r>
-    </w:p>
-    <w:p>
-      <w:pPr>
-        <w:widowControl w:val="0"/>
-        <w:numPr>
-          <w:ilvl w:val="0"/>
-          <w:numId w:val="1"/>
-        </w:numPr>
-        <w:tabs>
-          <w:tab w:val="left" w:pos="720"/>
-        </w:tabs>
-        <w:spacing w:line="240" w:lineRule="auto"/>
-        <w:rPr>
-          <w:rFonts w:ascii="Georgia" w:eastAsia="Georgia" w:hAnsi="Georgia" w:cs="Georgia"/>
-          <w:sz w:val="24"/>
-          <w:szCs w:val="24"/>
-        </w:rPr>
-      </w:pPr>
-      <w:r>
-        <w:rPr>
-          <w:rFonts w:ascii="Georgia" w:eastAsia="Georgia" w:hAnsi="Georgia" w:cs="Georgia"/>
-          <w:color w:val="0F0F0F"/>
-          <w:sz w:val="24"/>
-          <w:szCs w:val="24"/>
-        </w:rPr>
-        <w:t>A</w:t>
-      </w:r>
-      <w:r>
-        <w:rPr>
-          <w:rStyle w:val="BulletNewChar"/>
-        </w:rPr>
-        <w:t>utism</w:t>
-      </w:r>
-      <w:r>
-        <w:rPr>
-          <w:rFonts w:ascii="Georgia" w:eastAsia="Georgia" w:hAnsi="Georgia" w:cs="Georgia"/>
-          <w:color w:val="0F0F0F"/>
-          <w:sz w:val="24"/>
-          <w:szCs w:val="24"/>
-        </w:rPr>
-        <w:t xml:space="preserve">Up - </w:t>
-      </w:r>
-      <w:hyperlink r:id="rId9">
-        <w:r>
-          <w:rPr>
-            <w:rFonts w:ascii="Georgia" w:eastAsia="Georgia" w:hAnsi="Georgia" w:cs="Georgia"/>
-            <w:color w:val="0000FF"/>
-            <w:sz w:val="24"/>
-            <w:szCs w:val="24"/>
-            <w:u w:val="single"/>
-          </w:rPr>
-          <w:t>https://autismup.org/support/family-navigator</w:t>
-        </w:r>
-      </w:hyperlink>
-    </w:p>
-    <w:p>
-      <w:pPr>
-        <w:widowControl w:val="0"/>
-        <w:tabs>
-          <w:tab w:val="left" w:pos="720"/>
-        </w:tabs>
-        <w:spacing w:line="240" w:lineRule="auto"/>
-        <w:ind w:left="720"/>
-        <w:rPr>
-          <w:rFonts w:ascii="Georgia" w:eastAsia="Georgia" w:hAnsi="Georgia" w:cs="Georgia"/>
-          <w:color w:val="0F0F0F"/>
-          <w:sz w:val="24"/>
-          <w:szCs w:val="24"/>
-        </w:rPr>
-      </w:pPr>
-    </w:p>
-    <w:p>
-      <w:pPr>
-        <w:widowControl w:val="0"/>
-        <w:numPr>
-          <w:ilvl w:val="0"/>
-          <w:numId w:val="1"/>
-        </w:numPr>
-        <w:tabs>
-          <w:tab w:val="left" w:pos="720"/>
-        </w:tabs>
-        <w:spacing w:line="240" w:lineRule="auto"/>
-        <w:rPr>
-          <w:rFonts w:ascii="Georgia" w:eastAsia="Georgia" w:hAnsi="Georgia" w:cs="Georgia"/>
-          <w:sz w:val="24"/>
-          <w:szCs w:val="24"/>
-        </w:rPr>
-      </w:pPr>
-      <w:r>
-        <w:rPr>
-          <w:rFonts w:ascii="Georgia" w:eastAsia="Georgia" w:hAnsi="Georgia" w:cs="Georgia"/>
-          <w:color w:val="0F0F0F"/>
-          <w:sz w:val="24"/>
-          <w:szCs w:val="24"/>
-        </w:rPr>
-        <w:t>Autism Council of Rochester -</w:t>
-      </w:r>
-      <w:r>
-        <w:rPr>
-          <w:rFonts w:ascii="Georgia" w:eastAsia="Georgia" w:hAnsi="Georgia" w:cs="Georgia"/>
-          <w:sz w:val="24"/>
-          <w:szCs w:val="24"/>
-        </w:rPr>
-        <w:t xml:space="preserve"> </w:t>
-      </w:r>
-      <w:hyperlink r:id="rId10">
-        <w:r>
-          <w:rPr>
-            <w:rFonts w:ascii="Georgia" w:eastAsia="Georgia" w:hAnsi="Georgia" w:cs="Georgia"/>
-            <w:color w:val="0000FF"/>
-            <w:sz w:val="24"/>
-            <w:szCs w:val="24"/>
-            <w:u w:val="single"/>
-          </w:rPr>
-          <w:t>https://www.theautismcouncil.org/</w:t>
-        </w:r>
-      </w:hyperlink>
-      <w:r>
-        <w:rPr>
-          <w:rFonts w:ascii="Georgia" w:eastAsia="Georgia" w:hAnsi="Georgia" w:cs="Georgia"/>
-          <w:sz w:val="24"/>
-          <w:szCs w:val="24"/>
-        </w:rPr>
-        <w:t xml:space="preserve"> </w:t>
-      </w:r>
-    </w:p>
-    <w:p>
-      <w:pPr>
-        <w:spacing w:line="240" w:lineRule="auto"/>
-        <w:ind w:left="720"/>
-        <w:rPr>
-          <w:rFonts w:ascii="Georgia" w:eastAsia="Georgia" w:hAnsi="Georgia" w:cs="Georgia"/>
-          <w:color w:val="0F0F0F"/>
-          <w:sz w:val="24"/>
-          <w:szCs w:val="24"/>
-        </w:rPr>
-      </w:pPr>
-    </w:p>
-    <w:p>
-      <w:pPr>
-        <w:numPr>
-          <w:ilvl w:val="0"/>
-          <w:numId w:val="1"/>
-        </w:numPr>
-        <w:spacing w:line="240" w:lineRule="auto"/>
-        <w:rPr>
-          <w:rFonts w:ascii="Georgia" w:eastAsia="Georgia" w:hAnsi="Georgia" w:cs="Georgia"/>
-          <w:sz w:val="24"/>
-          <w:szCs w:val="24"/>
-        </w:rPr>
-      </w:pPr>
-      <w:r>
-        <w:rPr>
-          <w:rFonts w:ascii="Georgia" w:eastAsia="Georgia" w:hAnsi="Georgia" w:cs="Georgia"/>
-          <w:color w:val="0F0F0F"/>
-          <w:sz w:val="24"/>
-          <w:szCs w:val="24"/>
-        </w:rPr>
-        <w:t>Camp Puzzle Peace -</w:t>
-      </w:r>
-      <w:r>
-        <w:rPr>
-          <w:rFonts w:ascii="Georgia" w:eastAsia="Georgia" w:hAnsi="Georgia" w:cs="Georgia"/>
-          <w:sz w:val="24"/>
-          <w:szCs w:val="24"/>
-        </w:rPr>
-        <w:t xml:space="preserve"> </w:t>
-      </w:r>
-      <w:hyperlink r:id="rId11">
-        <w:r>
-          <w:rPr>
-            <w:rFonts w:ascii="Georgia" w:eastAsia="Georgia" w:hAnsi="Georgia" w:cs="Georgia"/>
-            <w:color w:val="0000FF"/>
-            <w:sz w:val="24"/>
-            <w:szCs w:val="24"/>
-            <w:u w:val="single"/>
-          </w:rPr>
-          <w:t>www.familyautismcenter.com/</w:t>
-        </w:r>
-      </w:hyperlink>
-      <w:r>
-        <w:rPr>
-          <w:rFonts w:ascii="Georgia" w:eastAsia="Georgia" w:hAnsi="Georgia" w:cs="Georgia"/>
-          <w:sz w:val="24"/>
-          <w:szCs w:val="24"/>
-        </w:rPr>
-        <w:t xml:space="preserve"> </w:t>
-      </w:r>
-    </w:p>
-    <w:p>
-      <w:pPr>
-        <w:tabs>
-          <w:tab w:val="left" w:pos="720"/>
-        </w:tabs>
-        <w:spacing w:line="240" w:lineRule="auto"/>
-        <w:ind w:left="720"/>
-        <w:rPr>
-          <w:rFonts w:ascii="Georgia" w:eastAsia="Georgia" w:hAnsi="Georgia" w:cs="Georgia"/>
-          <w:color w:val="0F0F0F"/>
-          <w:sz w:val="24"/>
-          <w:szCs w:val="24"/>
-        </w:rPr>
-      </w:pPr>
-    </w:p>
-    <w:p>
-      <w:pPr>
-        <w:numPr>
-          <w:ilvl w:val="0"/>
-          <w:numId w:val="1"/>
-        </w:numPr>
-        <w:tabs>
-          <w:tab w:val="left" w:pos="720"/>
-        </w:tabs>
-        <w:spacing w:line="240" w:lineRule="auto"/>
-        <w:rPr>
-          <w:rFonts w:ascii="Georgia" w:eastAsia="Georgia" w:hAnsi="Georgia" w:cs="Georgia"/>
-          <w:color w:val="0F0F0F"/>
-          <w:sz w:val="24"/>
-          <w:szCs w:val="24"/>
-        </w:rPr>
-      </w:pPr>
-      <w:r>
-        <w:rPr>
-          <w:rFonts w:ascii="Georgia" w:eastAsia="Georgia" w:hAnsi="Georgia" w:cs="Georgia"/>
-          <w:color w:val="0F0F0F"/>
-          <w:sz w:val="24"/>
-          <w:szCs w:val="24"/>
-        </w:rPr>
-        <w:t>Rochester Regional Center for Autism Spectrum Disorders -</w:t>
-      </w:r>
-      <w:r>
-        <w:rPr>
-          <w:rFonts w:ascii="Georgia" w:eastAsia="Georgia" w:hAnsi="Georgia" w:cs="Georgia"/>
-          <w:sz w:val="24"/>
-          <w:szCs w:val="24"/>
-        </w:rPr>
-        <w:t xml:space="preserve"> </w:t>
-      </w:r>
-      <w:hyperlink r:id="rId12">
-        <w:r>
-          <w:rPr>
-            <w:rFonts w:ascii="Georgia" w:eastAsia="Georgia" w:hAnsi="Georgia" w:cs="Georgia"/>
-            <w:color w:val="0000FF"/>
-            <w:sz w:val="24"/>
-            <w:szCs w:val="24"/>
-            <w:u w:val="single"/>
-          </w:rPr>
-          <w:t>https://www.urmc.rochester.edu/strong-center-developmental-disabilities/programs/rochester-regional-ctr-autism-spectrum-disorder.aspx</w:t>
-        </w:r>
-      </w:hyperlink>
-    </w:p>
-    <w:p>
-      <w:pPr>
-        <w:spacing w:line="240" w:lineRule="auto"/>
-        <w:rPr>
-          <w:rFonts w:ascii="Georgia" w:eastAsia="Georgia" w:hAnsi="Georgia" w:cs="Georgia"/>
-          <w:b/>
-          <w:i/>
-          <w:color w:val="0F0F0F"/>
-          <w:sz w:val="24"/>
-          <w:szCs w:val="24"/>
-        </w:rPr>
-      </w:pPr>
-    </w:p>
-    <w:p>
-      <w:pPr>
-        <w:spacing w:line="240" w:lineRule="auto"/>
-        <w:rPr>
-          <w:rFonts w:ascii="Georgia" w:eastAsia="Georgia" w:hAnsi="Georgia" w:cs="Georgia"/>
-          <w:b/>
-          <w:i/>
-          <w:color w:val="0F0F0F"/>
-          <w:sz w:val="24"/>
-          <w:szCs w:val="24"/>
-        </w:rPr>
-      </w:pPr>
-      <w:r>
-        <w:rPr>
-          <w:rFonts w:ascii="Georgia" w:eastAsia="Georgia" w:hAnsi="Georgia" w:cs="Georgia"/>
-          <w:b/>
-          <w:i/>
-          <w:color w:val="0F0F0F"/>
-          <w:sz w:val="24"/>
-          <w:szCs w:val="24"/>
-        </w:rPr>
-        <w:t>Autism Speaks 100 Days 100 Kit</w:t>
-      </w:r>
-      <w:r>
-        <w:rPr>
-          <w:rFonts w:ascii="Georgia" w:eastAsia="Georgia" w:hAnsi="Georgia" w:cs="Georgia"/>
-          <w:color w:val="0F0F0F"/>
-          <w:sz w:val="24"/>
-          <w:szCs w:val="24"/>
-        </w:rPr>
-        <w:t xml:space="preserve">. I would recommend that {{Patient First Name}}’s {{Caregiver type}} refer to this kit to help structure their next steps in determining {{Patient First Name}}’s care. The kit contains information and advice collected from trusted and respected experts. </w:t>
-      </w:r>
-      <w:hyperlink r:id="rId13">
-        <w:r>
-          <w:rPr>
-            <w:rFonts w:ascii="Georgia" w:eastAsia="Georgia" w:hAnsi="Georgia" w:cs="Georgia"/>
-            <w:color w:val="0000FF"/>
-            <w:sz w:val="24"/>
-            <w:szCs w:val="24"/>
-            <w:u w:val="single"/>
-          </w:rPr>
-          <w:t>http://www.autismspeaks.org/community/family_services/100_day_kit.php</w:t>
-        </w:r>
-      </w:hyperlink>
-      <w:r>
-        <w:rPr>
-          <w:rFonts w:ascii="Georgia" w:eastAsia="Georgia" w:hAnsi="Georgia" w:cs="Georgia"/>
-          <w:color w:val="0F0F0F"/>
-          <w:sz w:val="24"/>
-          <w:szCs w:val="24"/>
-        </w:rPr>
-        <w:t xml:space="preserve"> </w:t>
-      </w:r>
-    </w:p>
-    <w:p>
-      <w:pPr>
-        <w:spacing w:line="240" w:lineRule="auto"/>
-        <w:rPr>
-          <w:rFonts w:ascii="Georgia" w:eastAsia="Georgia" w:hAnsi="Georgia" w:cs="Georgia"/>
-          <w:color w:val="0F0F0F"/>
-          <w:sz w:val="24"/>
-          <w:szCs w:val="24"/>
-        </w:rPr>
-      </w:pPr>
-    </w:p>
-    <w:p>
-      <w:pPr>
-        <w:spacing w:line="240" w:lineRule="auto"/>
-        <w:rPr>
-          <w:rFonts w:ascii="Georgia" w:eastAsia="Georgia" w:hAnsi="Georgia" w:cs="Georgia"/>
-          <w:color w:val="0F0F0F"/>
-          <w:sz w:val="24"/>
-          <w:szCs w:val="24"/>
-        </w:rPr>
-      </w:pPr>
-      <w:r>
-        <w:rPr>
-          <w:rFonts w:ascii="Georgia" w:eastAsia="Georgia" w:hAnsi="Georgia" w:cs="Georgia"/>
-          <w:b/>
-          <w:i/>
-          <w:color w:val="0F0F0F"/>
-          <w:sz w:val="24"/>
-          <w:szCs w:val="24"/>
-        </w:rPr>
-        <w:t>Developmental Disabilities Regional Office (DDRO)</w:t>
-      </w:r>
-      <w:r>
-        <w:rPr>
-          <w:rFonts w:ascii="Georgia" w:eastAsia="Georgia" w:hAnsi="Georgia" w:cs="Georgia"/>
-          <w:color w:val="0F0F0F"/>
-          <w:sz w:val="24"/>
-          <w:szCs w:val="24"/>
-        </w:rPr>
-        <w:t xml:space="preserve">. Individuals over age 3-years old may be eligible for DDRO case management and Medicaid Waiver services.  Based on the above-referenced report and previous testing, I think that {{Patient First Name}} is a candidate for case management services.  I am happy to help with the Front Door process. Information can be found on the Office of Persons with Developmental Disabilities website: </w:t>
-      </w:r>
-      <w:hyperlink r:id="rId14">
-        <w:r>
-          <w:rPr>
-            <w:rFonts w:ascii="Georgia" w:eastAsia="Georgia" w:hAnsi="Georgia" w:cs="Georgia"/>
-            <w:color w:val="1155CC"/>
-            <w:sz w:val="24"/>
-            <w:szCs w:val="24"/>
-            <w:u w:val="single"/>
-          </w:rPr>
-          <w:t>https://opwdd.ny.gov/get-started/information-sessions</w:t>
-        </w:r>
-      </w:hyperlink>
-      <w:r>
-        <w:rPr>
-          <w:rFonts w:ascii="Georgia" w:eastAsia="Georgia" w:hAnsi="Georgia" w:cs="Georgia"/>
-          <w:color w:val="0F0F0F"/>
-          <w:sz w:val="24"/>
-          <w:szCs w:val="24"/>
-        </w:rPr>
-        <w:t xml:space="preserve"> </w:t>
-      </w:r>
-    </w:p>
-    <w:p>
-      <w:pPr>
-        <w:spacing w:line="240" w:lineRule="auto"/>
-        <w:rPr>
-          <w:rFonts w:ascii="Georgia" w:eastAsia="Georgia" w:hAnsi="Georgia" w:cs="Georgia"/>
-          <w:color w:val="0F0F0F"/>
-          <w:sz w:val="24"/>
-          <w:szCs w:val="24"/>
-        </w:rPr>
-      </w:pPr>
-    </w:p>
-    <w:p>
-      <w:pPr>
-        <w:spacing w:line="240" w:lineRule="auto"/>
-        <w:rPr>
-          <w:rFonts w:ascii="Georgia" w:eastAsia="Georgia" w:hAnsi="Georgia" w:cs="Georgia"/>
-          <w:sz w:val="24"/>
-          <w:szCs w:val="24"/>
-        </w:rPr>
-      </w:pPr>
-      <w:r>
-        <w:rPr>
-          <w:rFonts w:ascii="Georgia" w:eastAsia="Georgia" w:hAnsi="Georgia" w:cs="Georgia"/>
-          <w:b/>
-          <w:i/>
-          <w:color w:val="0F0F0F"/>
-          <w:sz w:val="24"/>
-          <w:szCs w:val="24"/>
-        </w:rPr>
-        <w:t>In the Driver’s Seat</w:t>
-      </w:r>
-      <w:r>
-        <w:rPr>
-          <w:rFonts w:ascii="Georgia" w:eastAsia="Georgia" w:hAnsi="Georgia" w:cs="Georgia"/>
-          <w:i/>
-          <w:color w:val="0F0F0F"/>
-          <w:sz w:val="24"/>
-          <w:szCs w:val="24"/>
-        </w:rPr>
-        <w:t xml:space="preserve">. </w:t>
-      </w:r>
-      <w:r>
-        <w:rPr>
-          <w:rFonts w:ascii="Georgia" w:eastAsia="Georgia" w:hAnsi="Georgia" w:cs="Georgia"/>
-          <w:color w:val="0F0F0F"/>
-          <w:sz w:val="24"/>
-          <w:szCs w:val="24"/>
-        </w:rPr>
-        <w:t xml:space="preserve">I encourage {{Patient First Name}} and </w:t>
-      </w:r>
-      <w:r>
-        <w:rPr>
-          <w:rFonts w:ascii="Georgia" w:eastAsia="Georgia" w:hAnsi="Georgia" w:cs="Georgia"/>
-          <w:sz w:val="24"/>
-          <w:szCs w:val="24"/>
-        </w:rPr>
-        <w:t>{{Preferred Pronouns 2}}</w:t>
-      </w:r>
-      <w:r>
-        <w:rPr>
-          <w:rFonts w:ascii="Georgia" w:eastAsia="Georgia" w:hAnsi="Georgia" w:cs="Georgia"/>
-          <w:color w:val="0F0F0F"/>
-          <w:sz w:val="24"/>
-          <w:szCs w:val="24"/>
-        </w:rPr>
-        <w:t xml:space="preserve"> family to review this resource as it relates to self-direction processes and service utilization:</w:t>
-      </w:r>
-      <w:hyperlink r:id="rId15">
-        <w:r>
-          <w:rPr>
-            <w:rFonts w:ascii="Georgia" w:eastAsia="Georgia" w:hAnsi="Georgia" w:cs="Georgia"/>
-            <w:color w:val="0F0F0F"/>
-            <w:sz w:val="24"/>
-            <w:szCs w:val="24"/>
-          </w:rPr>
-          <w:t xml:space="preserve"> </w:t>
-        </w:r>
-      </w:hyperlink>
-      <w:hyperlink r:id="rId16">
-        <w:r>
-          <w:rPr>
-            <w:rFonts w:ascii="Georgia" w:eastAsia="Georgia" w:hAnsi="Georgia" w:cs="Georgia"/>
-            <w:color w:val="1155CC"/>
-            <w:sz w:val="24"/>
-            <w:szCs w:val="24"/>
-            <w:u w:val="single"/>
-          </w:rPr>
-          <w:t>https://inthedriversseat.org/</w:t>
-        </w:r>
-      </w:hyperlink>
-    </w:p>
-    <w:p>
-      <w:pPr>
-        <w:spacing w:before="240" w:after="240" w:line="240" w:lineRule="auto"/>
-        <w:rPr>
-          <w:rFonts w:ascii="Georgia" w:eastAsia="Georgia" w:hAnsi="Georgia" w:cs="Georgia"/>
-          <w:i/>
-          <w:color w:val="0D0D0D"/>
-          <w:sz w:val="24"/>
-          <w:szCs w:val="24"/>
-        </w:rPr>
-      </w:pPr>
-      <w:r>
-        <w:rPr>
-          <w:rFonts w:ascii="Georgia" w:eastAsia="Georgia" w:hAnsi="Georgia" w:cs="Georgia"/>
-          <w:b/>
-          <w:i/>
-          <w:color w:val="0D0D0D"/>
-          <w:sz w:val="24"/>
-          <w:szCs w:val="24"/>
-        </w:rPr>
-        <w:lastRenderedPageBreak/>
-        <w:t>Services &amp; Supports</w:t>
-      </w:r>
-      <w:r>
-        <w:rPr>
-          <w:rFonts w:ascii="Georgia" w:eastAsia="Georgia" w:hAnsi="Georgia" w:cs="Georgia"/>
-          <w:i/>
-          <w:color w:val="0D0D0D"/>
-          <w:sz w:val="24"/>
-          <w:szCs w:val="24"/>
-        </w:rPr>
-        <w:t xml:space="preserve">. </w:t>
-      </w:r>
-      <w:r>
-        <w:rPr>
-          <w:rFonts w:ascii="Georgia" w:eastAsia="Georgia" w:hAnsi="Georgia" w:cs="Georgia"/>
-          <w:color w:val="0D0D0D"/>
-          <w:sz w:val="24"/>
-          <w:szCs w:val="24"/>
-        </w:rPr>
-        <w:t xml:space="preserve">I think there is value in making sure that </w:t>
-      </w:r>
-      <w:r>
-        <w:rPr>
-          <w:rFonts w:ascii="Georgia" w:eastAsia="Georgia" w:hAnsi="Georgia" w:cs="Georgia"/>
-          <w:sz w:val="24"/>
-          <w:szCs w:val="24"/>
-        </w:rPr>
-        <w:t>{{Preferred Pronouns 2}}</w:t>
-      </w:r>
-      <w:r>
-        <w:rPr>
-          <w:rFonts w:ascii="Georgia" w:eastAsia="Georgia" w:hAnsi="Georgia" w:cs="Georgia"/>
-          <w:color w:val="0D0D0D"/>
-          <w:sz w:val="24"/>
-          <w:szCs w:val="24"/>
-        </w:rPr>
-        <w:t xml:space="preserve"> services and related supports use approaches that target social engagement and peer relationships, as well as flexibility. I think a social skills approach within the context of group speech therapy makes sense. </w:t>
-      </w:r>
-      <w:r>
-        <w:rPr>
-          <w:rFonts w:ascii="Georgia" w:eastAsia="Georgia" w:hAnsi="Georgia" w:cs="Georgia"/>
-          <w:i/>
-          <w:color w:val="0D0D0D"/>
-          <w:sz w:val="24"/>
-          <w:szCs w:val="24"/>
-        </w:rPr>
-        <w:t xml:space="preserve">I would strongly encourage thinking of </w:t>
-      </w:r>
-      <w:r>
-        <w:rPr>
-          <w:rFonts w:ascii="Georgia" w:eastAsia="Georgia" w:hAnsi="Georgia" w:cs="Georgia"/>
-          <w:i/>
-          <w:color w:val="0F0F0F"/>
-          <w:sz w:val="24"/>
-          <w:szCs w:val="24"/>
-        </w:rPr>
-        <w:t>{{Patient First Name}}</w:t>
-      </w:r>
-      <w:r>
-        <w:rPr>
-          <w:rFonts w:ascii="Georgia" w:eastAsia="Georgia" w:hAnsi="Georgia" w:cs="Georgia"/>
-          <w:i/>
-          <w:color w:val="0D0D0D"/>
-          <w:sz w:val="24"/>
-          <w:szCs w:val="24"/>
-        </w:rPr>
-        <w:t xml:space="preserve">’s educational and social emotional needs from the perspective of </w:t>
-      </w:r>
-      <w:r>
-        <w:rPr>
-          <w:rFonts w:ascii="Georgia" w:eastAsia="Georgia" w:hAnsi="Georgia" w:cs="Georgia"/>
-          <w:i/>
-          <w:sz w:val="24"/>
-          <w:szCs w:val="24"/>
-        </w:rPr>
-        <w:t>{{Preferred Pronouns 2}}</w:t>
-      </w:r>
-      <w:r>
-        <w:rPr>
-          <w:rFonts w:ascii="Georgia" w:eastAsia="Georgia" w:hAnsi="Georgia" w:cs="Georgia"/>
-          <w:i/>
-          <w:color w:val="0D0D0D"/>
-          <w:sz w:val="24"/>
-          <w:szCs w:val="24"/>
-        </w:rPr>
-        <w:t xml:space="preserve"> being on the autism spectrum.</w:t>
-      </w:r>
-    </w:p>
-    <w:p>
-      <w:pPr>
-        <w:tabs>
-          <w:tab w:val="left" w:pos="1620"/>
-        </w:tabs>
-        <w:spacing w:line="240" w:lineRule="auto"/>
-        <w:rPr>
-          <w:rFonts w:ascii="Georgia" w:eastAsia="Georgia" w:hAnsi="Georgia" w:cs="Georgia"/>
-          <w:color w:val="0F0F0F"/>
-          <w:sz w:val="24"/>
-          <w:szCs w:val="24"/>
-        </w:rPr>
-      </w:pPr>
-      <w:r>
-        <w:rPr>
-          <w:rFonts w:ascii="Georgia" w:eastAsia="Georgia" w:hAnsi="Georgia" w:cs="Georgia"/>
-          <w:b/>
-          <w:i/>
-          <w:color w:val="0F0F0F"/>
-          <w:sz w:val="24"/>
-          <w:szCs w:val="24"/>
-        </w:rPr>
-        <w:t>Educational Placement.</w:t>
-      </w:r>
-      <w:r>
-        <w:rPr>
-          <w:rFonts w:ascii="Georgia" w:eastAsia="Georgia" w:hAnsi="Georgia" w:cs="Georgia"/>
-          <w:color w:val="0F0F0F"/>
-          <w:sz w:val="24"/>
-          <w:szCs w:val="24"/>
-        </w:rPr>
-        <w:t xml:space="preserve"> The matter of which setting {{Patient First Name}} is educated in feels of paramount concern given </w:t>
-      </w:r>
-      <w:r>
-        <w:rPr>
-          <w:rFonts w:ascii="Georgia" w:eastAsia="Georgia" w:hAnsi="Georgia" w:cs="Georgia"/>
-          <w:sz w:val="24"/>
-          <w:szCs w:val="24"/>
-        </w:rPr>
-        <w:t>{{Preferred Pronouns 2}}</w:t>
-      </w:r>
-      <w:r>
-        <w:rPr>
-          <w:rFonts w:ascii="Georgia" w:eastAsia="Georgia" w:hAnsi="Georgia" w:cs="Georgia"/>
-          <w:color w:val="0F0F0F"/>
-          <w:sz w:val="24"/>
-          <w:szCs w:val="24"/>
-        </w:rPr>
-        <w:t xml:space="preserve"> range of skills and areas of need. I encourage </w:t>
-      </w:r>
-      <w:r>
-        <w:rPr>
-          <w:rFonts w:ascii="Georgia" w:eastAsia="Georgia" w:hAnsi="Georgia" w:cs="Georgia"/>
-          <w:sz w:val="24"/>
-          <w:szCs w:val="24"/>
-        </w:rPr>
-        <w:t>{{Preferred Pronouns 2}}</w:t>
-      </w:r>
-      <w:r>
-        <w:rPr>
-          <w:rFonts w:ascii="Georgia" w:eastAsia="Georgia" w:hAnsi="Georgia" w:cs="Georgia"/>
-          <w:color w:val="0F0F0F"/>
-          <w:sz w:val="24"/>
-          <w:szCs w:val="24"/>
-        </w:rPr>
-        <w:t xml:space="preserve"> {{Caregiver type}} and school team to engage in ongoing conversations about placement options available for next year. I recommend that discussions about educational placement and programming be held within the CPSE meeting process.</w:t>
-      </w:r>
-    </w:p>
-    <w:p>
-      <w:pPr>
-        <w:tabs>
-          <w:tab w:val="left" w:pos="1620"/>
-        </w:tabs>
-        <w:spacing w:before="240" w:after="240" w:line="240" w:lineRule="auto"/>
-        <w:rPr>
-          <w:rFonts w:ascii="Georgia" w:eastAsia="Georgia" w:hAnsi="Georgia" w:cs="Georgia"/>
-          <w:color w:val="0F0F0F"/>
-          <w:sz w:val="24"/>
-          <w:szCs w:val="24"/>
-        </w:rPr>
-      </w:pPr>
-      <w:r>
-        <w:rPr>
-          <w:rFonts w:ascii="Georgia" w:eastAsia="Georgia" w:hAnsi="Georgia" w:cs="Georgia"/>
-          <w:b/>
-          <w:i/>
-          <w:color w:val="0F0F0F"/>
-          <w:sz w:val="24"/>
-          <w:szCs w:val="24"/>
-        </w:rPr>
-        <w:t>Encouraging Flexibility</w:t>
-      </w:r>
-      <w:r>
-        <w:rPr>
-          <w:rFonts w:ascii="Georgia" w:eastAsia="Georgia" w:hAnsi="Georgia" w:cs="Georgia"/>
-          <w:color w:val="0F0F0F"/>
-          <w:sz w:val="24"/>
-          <w:szCs w:val="24"/>
-        </w:rPr>
-        <w:t xml:space="preserve">. Based on </w:t>
-      </w:r>
-      <w:r>
-        <w:rPr>
-          <w:rFonts w:ascii="Georgia" w:eastAsia="Georgia" w:hAnsi="Georgia" w:cs="Georgia"/>
-          <w:sz w:val="24"/>
-          <w:szCs w:val="24"/>
-        </w:rPr>
-        <w:t>{{Preferred Pronouns 2}}</w:t>
-      </w:r>
-      <w:r>
-        <w:rPr>
-          <w:rFonts w:ascii="Georgia" w:eastAsia="Georgia" w:hAnsi="Georgia" w:cs="Georgia"/>
-          <w:color w:val="0F0F0F"/>
-          <w:sz w:val="24"/>
-          <w:szCs w:val="24"/>
-        </w:rPr>
-        <w:t xml:space="preserve">  presentation and pattern of perseveration, I think that there could be value in considering specific supports to teach flexibility.</w:t>
-      </w:r>
-    </w:p>
-    <w:p>
-      <w:pPr>
-        <w:numPr>
-          <w:ilvl w:val="0"/>
-          <w:numId w:val="5"/>
-        </w:numPr>
-        <w:tabs>
-          <w:tab w:val="left" w:pos="1620"/>
-        </w:tabs>
-        <w:spacing w:before="240" w:after="240" w:line="240" w:lineRule="auto"/>
-        <w:rPr>
-          <w:rFonts w:ascii="Georgia" w:eastAsia="Georgia" w:hAnsi="Georgia" w:cs="Georgia"/>
-          <w:sz w:val="24"/>
-          <w:szCs w:val="24"/>
-        </w:rPr>
-      </w:pPr>
-      <w:r>
-        <w:rPr>
-          <w:rFonts w:ascii="Georgia" w:eastAsia="Georgia" w:hAnsi="Georgia" w:cs="Georgia"/>
-          <w:color w:val="0F0F0F"/>
-          <w:sz w:val="24"/>
-          <w:szCs w:val="24"/>
-        </w:rPr>
-        <w:t xml:space="preserve"> </w:t>
-      </w:r>
-      <w:r>
-        <w:rPr>
-          <w:rFonts w:ascii="Georgia" w:eastAsia="Georgia" w:hAnsi="Georgia" w:cs="Georgia"/>
-          <w:i/>
-          <w:color w:val="0F0F0F"/>
-          <w:sz w:val="24"/>
-          <w:szCs w:val="24"/>
-        </w:rPr>
-        <w:t>Unstuck and On Target -</w:t>
-      </w:r>
-      <w:hyperlink r:id="rId17">
-        <w:r>
-          <w:rPr>
-            <w:rFonts w:ascii="Georgia" w:eastAsia="Georgia" w:hAnsi="Georgia" w:cs="Georgia"/>
-            <w:i/>
-            <w:color w:val="0F0F0F"/>
-            <w:sz w:val="24"/>
-            <w:szCs w:val="24"/>
-          </w:rPr>
-          <w:t xml:space="preserve"> </w:t>
-        </w:r>
-      </w:hyperlink>
-      <w:hyperlink r:id="rId18">
-        <w:r>
-          <w:rPr>
-            <w:rFonts w:ascii="Georgia" w:eastAsia="Georgia" w:hAnsi="Georgia" w:cs="Georgia"/>
-            <w:color w:val="1155CC"/>
-            <w:sz w:val="24"/>
-            <w:szCs w:val="24"/>
-            <w:u w:val="single"/>
-          </w:rPr>
-          <w:t>https://www.unstuckandontarget.com/</w:t>
-        </w:r>
-      </w:hyperlink>
-    </w:p>
-    <w:p>
-      <w:pPr>
-        <w:tabs>
-          <w:tab w:val="left" w:pos="1620"/>
-        </w:tabs>
-        <w:spacing w:before="240" w:after="240" w:line="240" w:lineRule="auto"/>
-        <w:rPr>
-          <w:rFonts w:ascii="Georgia" w:eastAsia="Georgia" w:hAnsi="Georgia" w:cs="Georgia"/>
-          <w:color w:val="0F0F0F"/>
-          <w:sz w:val="24"/>
-          <w:szCs w:val="24"/>
-        </w:rPr>
-      </w:pPr>
-      <w:r>
-        <w:rPr>
-          <w:rFonts w:ascii="Georgia" w:eastAsia="Georgia" w:hAnsi="Georgia" w:cs="Georgia"/>
-          <w:b/>
-          <w:i/>
-          <w:color w:val="0F0F0F"/>
-          <w:sz w:val="24"/>
-          <w:szCs w:val="24"/>
-        </w:rPr>
-        <w:t>Social Skills</w:t>
-      </w:r>
-      <w:r>
-        <w:rPr>
-          <w:rFonts w:ascii="Georgia" w:eastAsia="Georgia" w:hAnsi="Georgia" w:cs="Georgia"/>
-          <w:color w:val="0F0F0F"/>
-          <w:sz w:val="24"/>
-          <w:szCs w:val="24"/>
-        </w:rPr>
-        <w:t>. I think that providing support with navigating social situations could provide a positive benefit to {{Patient First Name}}’s overall health and education care plan.</w:t>
-      </w:r>
-    </w:p>
-    <w:p>
-      <w:pPr>
-        <w:widowControl w:val="0"/>
-        <w:numPr>
-          <w:ilvl w:val="0"/>
-          <w:numId w:val="6"/>
-        </w:numPr>
-        <w:tabs>
-          <w:tab w:val="left" w:pos="1620"/>
-        </w:tabs>
-        <w:spacing w:line="240" w:lineRule="auto"/>
-      </w:pPr>
-      <w:r>
-        <w:rPr>
-          <w:rFonts w:ascii="Georgia" w:eastAsia="Georgia" w:hAnsi="Georgia" w:cs="Georgia"/>
-          <w:color w:val="0F0F0F"/>
-          <w:sz w:val="24"/>
-          <w:szCs w:val="24"/>
-        </w:rPr>
-        <w:t xml:space="preserve"> </w:t>
-      </w:r>
-      <w:r>
-        <w:rPr>
-          <w:rFonts w:ascii="Times New Roman" w:eastAsia="Times New Roman" w:hAnsi="Times New Roman" w:cs="Times New Roman"/>
-          <w:color w:val="0F0F0F"/>
-          <w:sz w:val="14"/>
-          <w:szCs w:val="14"/>
-        </w:rPr>
-        <w:t xml:space="preserve"> </w:t>
-      </w:r>
-      <w:r>
-        <w:rPr>
-          <w:rFonts w:ascii="Georgia" w:eastAsia="Georgia" w:hAnsi="Georgia" w:cs="Georgia"/>
-          <w:i/>
-          <w:color w:val="0F0F0F"/>
-          <w:sz w:val="24"/>
-          <w:szCs w:val="24"/>
-        </w:rPr>
-        <w:t>Children’s Friendship Program</w:t>
-      </w:r>
-      <w:r>
-        <w:rPr>
-          <w:rFonts w:ascii="Georgia" w:eastAsia="Georgia" w:hAnsi="Georgia" w:cs="Georgia"/>
-          <w:color w:val="0F0F0F"/>
-          <w:sz w:val="24"/>
-          <w:szCs w:val="24"/>
-        </w:rPr>
-        <w:t xml:space="preserve"> -</w:t>
-      </w:r>
-      <w:hyperlink r:id="rId19">
-        <w:r>
-          <w:rPr>
-            <w:rFonts w:ascii="Georgia" w:eastAsia="Georgia" w:hAnsi="Georgia" w:cs="Georgia"/>
-            <w:color w:val="0F0F0F"/>
-            <w:sz w:val="24"/>
-            <w:szCs w:val="24"/>
-          </w:rPr>
-          <w:t xml:space="preserve"> </w:t>
-        </w:r>
-      </w:hyperlink>
-      <w:hyperlink r:id="rId20">
-        <w:r>
-          <w:rPr>
-            <w:rFonts w:ascii="Georgia" w:eastAsia="Georgia" w:hAnsi="Georgia" w:cs="Georgia"/>
-            <w:color w:val="1155CC"/>
-            <w:sz w:val="24"/>
-            <w:szCs w:val="24"/>
-            <w:u w:val="single"/>
-          </w:rPr>
-          <w:t>https://www.semel.ucla.edu/socialskills/research/childrens-friendship-program</w:t>
-        </w:r>
-      </w:hyperlink>
-    </w:p>
-    <w:p>
-      <w:pPr>
-        <w:widowControl w:val="0"/>
-        <w:tabs>
-          <w:tab w:val="left" w:pos="1620"/>
-        </w:tabs>
-        <w:spacing w:line="240" w:lineRule="auto"/>
-        <w:ind w:left="720"/>
-        <w:rPr>
-          <w:rFonts w:ascii="Georgia" w:eastAsia="Georgia" w:hAnsi="Georgia" w:cs="Georgia"/>
-          <w:i/>
-          <w:color w:val="0F0F0F"/>
-          <w:sz w:val="24"/>
-          <w:szCs w:val="24"/>
-        </w:rPr>
-      </w:pPr>
-    </w:p>
-    <w:p>
-      <w:pPr>
-        <w:widowControl w:val="0"/>
-        <w:numPr>
-          <w:ilvl w:val="0"/>
-          <w:numId w:val="6"/>
-        </w:numPr>
-        <w:tabs>
-          <w:tab w:val="left" w:pos="1620"/>
-        </w:tabs>
-        <w:spacing w:line="240" w:lineRule="auto"/>
-        <w:rPr>
-          <w:rFonts w:ascii="Georgia" w:eastAsia="Georgia" w:hAnsi="Georgia" w:cs="Georgia"/>
-          <w:sz w:val="24"/>
-          <w:szCs w:val="24"/>
-        </w:rPr>
-      </w:pPr>
-      <w:r>
-        <w:rPr>
-          <w:rFonts w:ascii="Georgia" w:eastAsia="Georgia" w:hAnsi="Georgia" w:cs="Georgia"/>
-          <w:i/>
-          <w:color w:val="0F0F0F"/>
-          <w:sz w:val="24"/>
-          <w:szCs w:val="24"/>
-        </w:rPr>
-        <w:t xml:space="preserve">Social Thinking </w:t>
-      </w:r>
-      <w:r>
-        <w:rPr>
-          <w:rFonts w:ascii="Georgia" w:eastAsia="Georgia" w:hAnsi="Georgia" w:cs="Georgia"/>
-          <w:color w:val="0F0F0F"/>
-          <w:sz w:val="24"/>
-          <w:szCs w:val="24"/>
-        </w:rPr>
-        <w:t>-</w:t>
-      </w:r>
-      <w:hyperlink r:id="rId21">
-        <w:r>
-          <w:rPr>
-            <w:rFonts w:ascii="Georgia" w:eastAsia="Georgia" w:hAnsi="Georgia" w:cs="Georgia"/>
-            <w:color w:val="0F0F0F"/>
-            <w:sz w:val="24"/>
-            <w:szCs w:val="24"/>
-          </w:rPr>
-          <w:t xml:space="preserve"> </w:t>
-        </w:r>
-      </w:hyperlink>
-      <w:hyperlink r:id="rId22">
-        <w:r>
-          <w:rPr>
-            <w:rFonts w:ascii="Georgia" w:eastAsia="Georgia" w:hAnsi="Georgia" w:cs="Georgia"/>
-            <w:color w:val="1155CC"/>
-            <w:sz w:val="24"/>
-            <w:szCs w:val="24"/>
-            <w:u w:val="single"/>
-          </w:rPr>
-          <w:t>https://www.socialthinking.com/</w:t>
-        </w:r>
-      </w:hyperlink>
-    </w:p>
-    <w:p>
-      <w:pPr>
-        <w:tabs>
-          <w:tab w:val="left" w:pos="1620"/>
-        </w:tabs>
-        <w:spacing w:before="240" w:after="240" w:line="240" w:lineRule="auto"/>
-        <w:rPr>
-          <w:rFonts w:ascii="Georgia" w:eastAsia="Georgia" w:hAnsi="Georgia" w:cs="Georgia"/>
-          <w:color w:val="1155CC"/>
-          <w:sz w:val="24"/>
-          <w:szCs w:val="24"/>
-          <w:u w:val="single"/>
-        </w:rPr>
-      </w:pPr>
-      <w:r>
-        <w:rPr>
-          <w:rFonts w:ascii="Georgia" w:eastAsia="Georgia" w:hAnsi="Georgia" w:cs="Georgia"/>
-          <w:b/>
-          <w:color w:val="0F0F0F"/>
-          <w:sz w:val="24"/>
-          <w:szCs w:val="24"/>
-          <w:u w:val="single"/>
-        </w:rPr>
-        <w:t>READING RESOURCES</w:t>
-      </w:r>
-      <w:r>
-        <w:rPr>
-          <w:rFonts w:ascii="Georgia" w:eastAsia="Georgia" w:hAnsi="Georgia" w:cs="Georgia"/>
-          <w:color w:val="0F0F0F"/>
-          <w:sz w:val="24"/>
-          <w:szCs w:val="24"/>
-        </w:rPr>
-        <w:t>:</w:t>
-      </w:r>
-      <w:r>
-        <w:rPr>
-          <w:rFonts w:ascii="Georgia" w:eastAsia="Georgia" w:hAnsi="Georgia" w:cs="Georgia"/>
-          <w:color w:val="0F0F0F"/>
-          <w:sz w:val="24"/>
-          <w:szCs w:val="24"/>
-        </w:rPr>
-        <w:br/>
-      </w:r>
-      <w:r>
-        <w:rPr>
-          <w:rFonts w:ascii="Georgia" w:eastAsia="Georgia" w:hAnsi="Georgia" w:cs="Georgia"/>
-          <w:color w:val="0F0F0F"/>
-          <w:sz w:val="24"/>
-          <w:szCs w:val="24"/>
-        </w:rPr>
-        <w:br/>
-        <w:t>Autism Speaks:</w:t>
-      </w:r>
-      <w:hyperlink r:id="rId23">
-        <w:r>
-          <w:rPr>
-            <w:rFonts w:ascii="Georgia" w:eastAsia="Georgia" w:hAnsi="Georgia" w:cs="Georgia"/>
-            <w:color w:val="0F0F0F"/>
-            <w:sz w:val="24"/>
-            <w:szCs w:val="24"/>
-          </w:rPr>
-          <w:t xml:space="preserve"> </w:t>
-        </w:r>
-      </w:hyperlink>
-      <w:hyperlink r:id="rId24">
-        <w:r>
-          <w:rPr>
-            <w:rFonts w:ascii="Georgia" w:eastAsia="Georgia" w:hAnsi="Georgia" w:cs="Georgia"/>
-            <w:color w:val="1155CC"/>
-            <w:sz w:val="24"/>
-            <w:szCs w:val="24"/>
-            <w:u w:val="single"/>
-          </w:rPr>
-          <w:t>https://www.autismspeaks.org/family-services/resource-library/books</w:t>
-        </w:r>
-        <w:r>
-          <w:rPr>
-            <w:rFonts w:ascii="Georgia" w:eastAsia="Georgia" w:hAnsi="Georgia" w:cs="Georgia"/>
-            <w:color w:val="1155CC"/>
-            <w:sz w:val="24"/>
-            <w:szCs w:val="24"/>
-            <w:u w:val="single"/>
-          </w:rPr>
-          <w:br/>
-        </w:r>
-        <w:r>
-          <w:rPr>
-            <w:rFonts w:ascii="Georgia" w:eastAsia="Georgia" w:hAnsi="Georgia" w:cs="Georgia"/>
-            <w:color w:val="1155CC"/>
-            <w:sz w:val="24"/>
-            <w:szCs w:val="24"/>
-            <w:u w:val="single"/>
-          </w:rPr>
-          <w:br/>
-        </w:r>
-      </w:hyperlink>
-      <w:r>
-        <w:rPr>
-          <w:rFonts w:ascii="Georgia" w:eastAsia="Georgia" w:hAnsi="Georgia" w:cs="Georgia"/>
-          <w:color w:val="0F0F0F"/>
-          <w:sz w:val="24"/>
-          <w:szCs w:val="24"/>
-        </w:rPr>
-        <w:t xml:space="preserve">Donvan, J. &amp; Zucker, C. (2016). </w:t>
-      </w:r>
-      <w:r>
-        <w:rPr>
-          <w:rFonts w:ascii="Georgia" w:eastAsia="Georgia" w:hAnsi="Georgia" w:cs="Georgia"/>
-          <w:i/>
-          <w:color w:val="0F0F0F"/>
-          <w:sz w:val="24"/>
-          <w:szCs w:val="24"/>
-        </w:rPr>
-        <w:t>In a Different Key: The Story of Autism</w:t>
-      </w:r>
-      <w:r>
-        <w:rPr>
-          <w:rFonts w:ascii="Georgia" w:eastAsia="Georgia" w:hAnsi="Georgia" w:cs="Georgia"/>
-          <w:color w:val="0F0F0F"/>
-          <w:sz w:val="24"/>
-          <w:szCs w:val="24"/>
-        </w:rPr>
-        <w:t>.</w:t>
-      </w:r>
-      <w:r>
-        <w:rPr>
-          <w:rFonts w:ascii="Georgia" w:eastAsia="Georgia" w:hAnsi="Georgia" w:cs="Georgia"/>
-          <w:color w:val="0F0F0F"/>
-          <w:sz w:val="24"/>
-          <w:szCs w:val="24"/>
-        </w:rPr>
-        <w:br/>
-      </w:r>
-      <w:r>
-        <w:rPr>
-          <w:rFonts w:ascii="Georgia" w:eastAsia="Georgia" w:hAnsi="Georgia" w:cs="Georgia"/>
-          <w:color w:val="0F0F0F"/>
-          <w:sz w:val="24"/>
-          <w:szCs w:val="24"/>
-        </w:rPr>
-        <w:br/>
-        <w:t xml:space="preserve">Robison, J.E. (2007). </w:t>
-      </w:r>
-      <w:r>
-        <w:rPr>
-          <w:rFonts w:ascii="Georgia" w:eastAsia="Georgia" w:hAnsi="Georgia" w:cs="Georgia"/>
-          <w:i/>
-          <w:color w:val="0F0F0F"/>
-          <w:sz w:val="24"/>
-          <w:szCs w:val="24"/>
-        </w:rPr>
-        <w:t>Look Me in the Eye: My Life with Asperger’s</w:t>
-      </w:r>
-      <w:r>
-        <w:rPr>
-          <w:rFonts w:ascii="Georgia" w:eastAsia="Georgia" w:hAnsi="Georgia" w:cs="Georgia"/>
-          <w:color w:val="0F0F0F"/>
-          <w:sz w:val="24"/>
-          <w:szCs w:val="24"/>
-        </w:rPr>
-        <w:t>.</w:t>
-      </w:r>
-      <w:r>
-        <w:rPr>
-          <w:rFonts w:ascii="Georgia" w:eastAsia="Georgia" w:hAnsi="Georgia" w:cs="Georgia"/>
-          <w:color w:val="0F0F0F"/>
-          <w:sz w:val="24"/>
-          <w:szCs w:val="24"/>
-        </w:rPr>
-        <w:br/>
-      </w:r>
-      <w:r>
-        <w:rPr>
-          <w:rFonts w:ascii="Georgia" w:eastAsia="Georgia" w:hAnsi="Georgia" w:cs="Georgia"/>
-          <w:color w:val="0F0F0F"/>
-          <w:sz w:val="24"/>
-          <w:szCs w:val="24"/>
-        </w:rPr>
-        <w:br/>
-      </w:r>
-      <w:r>
-        <w:rPr>
-          <w:rFonts w:ascii="Georgia" w:eastAsia="Georgia" w:hAnsi="Georgia" w:cs="Georgia"/>
-          <w:color w:val="0D0D0D"/>
-          <w:sz w:val="24"/>
-          <w:szCs w:val="24"/>
-        </w:rPr>
-        <w:t>Rochester Regional Center for Autism Spectrum Disorders -</w:t>
-      </w:r>
-      <w:hyperlink r:id="rId25">
-        <w:r>
-          <w:rPr>
-            <w:rFonts w:ascii="Georgia" w:eastAsia="Georgia" w:hAnsi="Georgia" w:cs="Georgia"/>
-            <w:color w:val="0D0D0D"/>
-            <w:sz w:val="24"/>
-            <w:szCs w:val="24"/>
-          </w:rPr>
-          <w:t xml:space="preserve"> </w:t>
-        </w:r>
-      </w:hyperlink>
-      <w:hyperlink r:id="rId26">
-        <w:r>
-          <w:rPr>
-            <w:rFonts w:ascii="Georgia" w:eastAsia="Georgia" w:hAnsi="Georgia" w:cs="Georgia"/>
-            <w:color w:val="1155CC"/>
-            <w:sz w:val="24"/>
-            <w:szCs w:val="24"/>
-            <w:u w:val="single"/>
-          </w:rPr>
-          <w:t>https://www.urmc.rochester.edu/strong-center-developmental-disabilities/programs/rochester-regional-ctr-autism-spectrum-disorder.aspx</w:t>
-        </w:r>
-      </w:hyperlink>
-    </w:p>
-    <w:p>
-      <w:pPr>
-        <w:widowControl w:val="0"/>
-        <w:spacing w:line="240" w:lineRule="auto"/>
-        <w:rPr>
-          <w:rFonts w:ascii="Georgia" w:eastAsia="Georgia" w:hAnsi="Georgia" w:cs="Georgia"/>
-          <w:sz w:val="24"/>
-          <w:szCs w:val="24"/>
-        </w:rPr>
-      </w:pPr>
-    </w:p>
-    <w:p>
-      <w:pPr>
-        <w:widowControl w:val="0"/>
-        <w:spacing w:line="240" w:lineRule="auto"/>
-        <w:rPr>
-          <w:rFonts w:ascii="Georgia" w:eastAsia="Georgia" w:hAnsi="Georgia" w:cs="Georgia"/>
-          <w:sz w:val="24"/>
-          <w:szCs w:val="24"/>
-        </w:rPr>
-      </w:pPr>
-      <w:r>
-        <w:rPr>
-          <w:rFonts w:ascii="Georgia" w:eastAsia="Georgia" w:hAnsi="Georgia" w:cs="Georgia"/>
-          <w:sz w:val="24"/>
-          <w:szCs w:val="24"/>
-        </w:rPr>
-        <w:t xml:space="preserve">I remain available to {{Patient First Name}} and {{Preferred Pronouns 2}} {{Caregiver type}} to help coordinate care moving forward.  </w:t>
-      </w:r>
-      <w:r>
-        <w:rPr>
-          <w:rFonts w:ascii="Georgia" w:eastAsia="Georgia" w:hAnsi="Georgia" w:cs="Georgia"/>
-          <w:i/>
-          <w:sz w:val="24"/>
-          <w:szCs w:val="24"/>
-        </w:rPr>
-        <w:t xml:space="preserve">If you have questions or concerns about this evaluation, please contact me at </w:t>
-      </w:r>
-      <w:hyperlink r:id="rId27">
         <w:r>
           <w:rPr>
             <w:rFonts w:ascii="Georgia" w:eastAsia="Georgia" w:hAnsi="Georgia" w:cs="Georgia"/>
@@ -3349,7 +1935,6 @@
           <w:sz w:val="24"/>
           <w:szCs w:val="24"/>
         </w:rPr>
-        <w:lastRenderedPageBreak/>
         <w:drawing>
           <wp:inline distT="0" distB="0" distL="0" distR="0" wp14:anchorId="61DAE13B" wp14:editId="24FF7338">
             <wp:extent cx="1223342" cy="333639"/>
@@ -3364,7 +1949,7 @@
                     <pic:cNvPicPr preferRelativeResize="0"/>
                   </pic:nvPicPr>
                   <pic:blipFill>
-                    <a:blip r:embed="rId28"/>
+                    <a:blip r:embed="rId8"/>
                     <a:srcRect/>
                     <a:stretch>
                       <a:fillRect/>
@@ -3497,10 +2082,10 @@
     </w:p>
     <w:p/>
     <w:sectPr>
-      <w:headerReference w:type="default" r:id="rId29"/>
-      <w:footerReference w:type="default" r:id="rId30"/>
-      <w:headerReference w:type="first" r:id="rId31"/>
-      <w:footerReference w:type="first" r:id="rId32"/>
+      <w:headerReference w:type="default" r:id="rId9"/>
+      <w:footerReference w:type="default" r:id="rId10"/>
+      <w:headerReference w:type="first" r:id="rId11"/>
+      <w:footerReference w:type="first" r:id="rId12"/>
       <w:pgSz w:w="12240" w:h="15840"/>
       <w:pgMar w:top="1440" w:right="1440" w:bottom="1440" w:left="1440" w:header="720" w:footer="720" w:gutter="0"/>
       <w:pgNumType w:start="1"/>

</xml_diff>

<commit_message>
test importing dynamic recommendation
</commit_message>
<xml_diff>
--- a/templates/template_mod_3_no_autism.docx
+++ b/templates/template_mod_3_no_autism.docx
@@ -1985,10 +1985,9 @@
     </w:p>
     <w:p/>
     <w:sectPr>
-      <w:headerReference w:type="default" r:id="rId9"/>
-      <w:footerReference w:type="default" r:id="rId10"/>
-      <w:headerReference w:type="first" r:id="rId11"/>
-      <w:footerReference w:type="first" r:id="rId12"/>
+      <w:footerReference w:type="default" r:id="rId9"/>
+      <w:headerReference w:type="first" r:id="rId10"/>
+      <w:footerReference w:type="first" r:id="rId11"/>
       <w:pgSz w:w="12240" w:h="15840"/>
       <w:pgMar w:top="1440" w:right="1440" w:bottom="1440" w:left="1440" w:header="720" w:footer="720" w:gutter="0"/>
       <w:pgNumType w:start="1"/>
@@ -2028,7 +2027,10 @@
 <w:ftr xmlns:wpc="http://schemas.microsoft.com/office/word/2010/wordprocessingCanvas" xmlns:cx="http://schemas.microsoft.com/office/drawing/2014/chartex" xmlns:cx1="http://schemas.microsoft.com/office/drawing/2015/9/8/chartex" xmlns:cx2="http://schemas.microsoft.com/office/drawing/2015/10/21/chartex" xmlns:cx3="http://schemas.microsoft.com/office/drawing/2016/5/9/chartex" xmlns:cx4="http://schemas.microsoft.com/office/drawing/2016/5/10/chartex" xmlns:cx5="http://schemas.microsoft.com/office/drawing/2016/5/11/chartex" xmlns:cx6="http://schemas.microsoft.com/office/drawing/2016/5/12/chartex" xmlns:cx7="http://schemas.microsoft.com/office/drawing/2016/5/13/chartex" xmlns:cx8="http://schemas.microsoft.com/office/drawing/2016/5/14/chartex" xmlns:mc="http://schemas.openxmlformats.org/markup-compatibility/2006" xmlns:aink="http://schemas.microsoft.com/office/drawing/2016/ink" xmlns:am3d="http://schemas.microsoft.com/office/drawing/2017/model3d" xmlns:o="urn:schemas-microsoft-com:office:office" xmlns:oel="http://schemas.microsoft.com/office/2019/extlst" xmlns:r="http://schemas.openxmlformats.org/officeDocument/2006/relationships" xmlns:m="http://schemas.openxmlformats.org/officeDocument/2006/math" xmlns:v="urn:schemas-microsoft-com:vml" xmlns:wp14="http://schemas.microsoft.com/office/word/2010/wordprocessingDrawing" xmlns:wp="http://schemas.openxmlformats.org/drawingml/2006/wordprocessingDrawing" xmlns:w10="urn:schemas-microsoft-com:office:word" xmlns:w="http://schemas.openxmlformats.org/wordprocessingml/2006/main" xmlns:w14="http://schemas.microsoft.com/office/word/2010/wordml" xmlns:w15="http://schemas.microsoft.com/office/word/2012/wordml" xmlns:w16cex="http://schemas.microsoft.com/office/word/2018/wordml/cex" xmlns:w16cid="http://schemas.microsoft.com/office/word/2016/wordml/cid" xmlns:w16="http://schemas.microsoft.com/office/word/2018/wordml" xmlns:w16du="http://schemas.microsoft.com/office/word/2023/wordml/word16du" xmlns:w16sdtdh="http://schemas.microsoft.com/office/word/2020/wordml/sdtdatahash" xmlns:w16sdtfl="http://schemas.microsoft.com/office/word/2024/wordml/sdtformatlock" xmlns:w16se="http://schemas.microsoft.com/office/word/2015/wordml/symex" xmlns:wpg="http://schemas.microsoft.com/office/word/2010/wordprocessingGroup" xmlns:wpi="http://schemas.microsoft.com/office/word/2010/wordprocessingInk" xmlns:wne="http://schemas.microsoft.com/office/word/2006/wordml" xmlns:wps="http://schemas.microsoft.com/office/word/2010/wordprocessingShape" mc:Ignorable="w14 w15 w16se w16cid w16 w16cex w16sdtdh w16sdtfl w16du wp14">
   <w:p>
     <w:pPr>
-      <w:jc w:val="right"/>
+      <w:tabs>
+        <w:tab w:val="center" w:pos="4680"/>
+        <w:tab w:val="right" w:pos="9360"/>
+      </w:tabs>
       <w:rPr>
         <w:rFonts w:ascii="Georgia" w:eastAsia="Georgia" w:hAnsi="Georgia" w:cs="Georgia"/>
       </w:rPr>
@@ -2037,6 +2039,7 @@
       <w:rPr>
         <w:rFonts w:ascii="Georgia" w:eastAsia="Georgia" w:hAnsi="Georgia" w:cs="Georgia"/>
       </w:rPr>
+      <w:tab/>
       <w:t>Bryan R. Harrison, PhD</w:t>
     </w:r>
     <w:r>
@@ -2049,32 +2052,13 @@
       <w:rPr>
         <w:rFonts w:ascii="Georgia" w:eastAsia="Georgia" w:hAnsi="Georgia" w:cs="Georgia"/>
       </w:rPr>
-      <w:tab/>
-    </w:r>
-    <w:r>
-      <w:rPr>
-        <w:rFonts w:ascii="Georgia" w:eastAsia="Georgia" w:hAnsi="Georgia" w:cs="Georgia"/>
-      </w:rPr>
-      <w:tab/>
-    </w:r>
-    <w:r>
-      <w:rPr>
-        <w:rFonts w:ascii="Georgia" w:eastAsia="Georgia" w:hAnsi="Georgia" w:cs="Georgia"/>
-      </w:rPr>
-      <w:tab/>
-      <w:t xml:space="preserve">Page </w:t>
-    </w:r>
-    <w:r>
-      <w:rPr>
-        <w:rFonts w:ascii="Georgia" w:eastAsia="Georgia" w:hAnsi="Georgia" w:cs="Georgia"/>
-      </w:rPr>
       <w:fldChar w:fldCharType="begin"/>
     </w:r>
     <w:r>
       <w:rPr>
         <w:rFonts w:ascii="Georgia" w:eastAsia="Georgia" w:hAnsi="Georgia" w:cs="Georgia"/>
       </w:rPr>
-      <w:instrText>PAGE</w:instrText>
+      <w:instrText xml:space="preserve"> PAGE   \* MERGEFORMAT </w:instrText>
     </w:r>
     <w:r>
       <w:rPr>
@@ -2085,13 +2069,13 @@
     <w:r>
       <w:rPr>
         <w:rFonts w:ascii="Georgia" w:eastAsia="Georgia" w:hAnsi="Georgia" w:cs="Georgia"/>
-        <w:noProof/>
       </w:rPr>
       <w:t>2</w:t>
     </w:r>
     <w:r>
       <w:rPr>
         <w:rFonts w:ascii="Georgia" w:eastAsia="Georgia" w:hAnsi="Georgia" w:cs="Georgia"/>
+        <w:noProof/>
       </w:rPr>
       <w:fldChar w:fldCharType="end"/>
     </w:r>
@@ -2118,25 +2102,18 @@
   <w:p>
     <w:pPr>
       <w:jc w:val="right"/>
+      <w:rPr>
+        <w:lang w:val="en-US"/>
+      </w:rPr>
     </w:pPr>
-    <w:r>
-      <w:fldChar w:fldCharType="begin"/>
-    </w:r>
-    <w:r>
-      <w:instrText>PAGE</w:instrText>
-    </w:r>
-    <w:r>
-      <w:fldChar w:fldCharType="separate"/>
-    </w:r>
-    <w:r>
-      <w:rPr>
-        <w:noProof/>
-      </w:rPr>
-      <w:t>1</w:t>
-    </w:r>
-    <w:r>
-      <w:fldChar w:fldCharType="end"/>
-    </w:r>
+  </w:p>
+  <w:p>
+    <w:pPr>
+      <w:jc w:val="right"/>
+      <w:rPr>
+        <w:lang w:val="en-US"/>
+      </w:rPr>
+    </w:pPr>
   </w:p>
 </w:ftr>
 </file>
@@ -2167,12 +2144,6 @@
 </file>
 
 <file path=word/header1.xml><?xml version="1.0" encoding="utf-8"?>
-<w:hdr xmlns:wpc="http://schemas.microsoft.com/office/word/2010/wordprocessingCanvas" xmlns:cx="http://schemas.microsoft.com/office/drawing/2014/chartex" xmlns:cx1="http://schemas.microsoft.com/office/drawing/2015/9/8/chartex" xmlns:cx2="http://schemas.microsoft.com/office/drawing/2015/10/21/chartex" xmlns:cx3="http://schemas.microsoft.com/office/drawing/2016/5/9/chartex" xmlns:cx4="http://schemas.microsoft.com/office/drawing/2016/5/10/chartex" xmlns:cx5="http://schemas.microsoft.com/office/drawing/2016/5/11/chartex" xmlns:cx6="http://schemas.microsoft.com/office/drawing/2016/5/12/chartex" xmlns:cx7="http://schemas.microsoft.com/office/drawing/2016/5/13/chartex" xmlns:cx8="http://schemas.microsoft.com/office/drawing/2016/5/14/chartex" xmlns:mc="http://schemas.openxmlformats.org/markup-compatibility/2006" xmlns:aink="http://schemas.microsoft.com/office/drawing/2016/ink" xmlns:am3d="http://schemas.microsoft.com/office/drawing/2017/model3d" xmlns:o="urn:schemas-microsoft-com:office:office" xmlns:oel="http://schemas.microsoft.com/office/2019/extlst" xmlns:r="http://schemas.openxmlformats.org/officeDocument/2006/relationships" xmlns:m="http://schemas.openxmlformats.org/officeDocument/2006/math" xmlns:v="urn:schemas-microsoft-com:vml" xmlns:wp14="http://schemas.microsoft.com/office/word/2010/wordprocessingDrawing" xmlns:wp="http://schemas.openxmlformats.org/drawingml/2006/wordprocessingDrawing" xmlns:w10="urn:schemas-microsoft-com:office:word" xmlns:w="http://schemas.openxmlformats.org/wordprocessingml/2006/main" xmlns:w14="http://schemas.microsoft.com/office/word/2010/wordml" xmlns:w15="http://schemas.microsoft.com/office/word/2012/wordml" xmlns:w16cex="http://schemas.microsoft.com/office/word/2018/wordml/cex" xmlns:w16cid="http://schemas.microsoft.com/office/word/2016/wordml/cid" xmlns:w16="http://schemas.microsoft.com/office/word/2018/wordml" xmlns:w16du="http://schemas.microsoft.com/office/word/2023/wordml/word16du" xmlns:w16sdtdh="http://schemas.microsoft.com/office/word/2020/wordml/sdtdatahash" xmlns:w16sdtfl="http://schemas.microsoft.com/office/word/2024/wordml/sdtformatlock" xmlns:w16se="http://schemas.microsoft.com/office/word/2015/wordml/symex" xmlns:wpg="http://schemas.microsoft.com/office/word/2010/wordprocessingGroup" xmlns:wpi="http://schemas.microsoft.com/office/word/2010/wordprocessingInk" xmlns:wne="http://schemas.microsoft.com/office/word/2006/wordml" xmlns:wps="http://schemas.microsoft.com/office/word/2010/wordprocessingShape" mc:Ignorable="w14 w15 w16se w16cid w16 w16cex w16sdtdh w16sdtfl w16du wp14">
-  <w:p/>
-</w:hdr>
-</file>
-
-<file path=word/header2.xml><?xml version="1.0" encoding="utf-8"?>
 <w:hdr xmlns:wpc="http://schemas.microsoft.com/office/word/2010/wordprocessingCanvas" xmlns:cx="http://schemas.microsoft.com/office/drawing/2014/chartex" xmlns:cx1="http://schemas.microsoft.com/office/drawing/2015/9/8/chartex" xmlns:cx2="http://schemas.microsoft.com/office/drawing/2015/10/21/chartex" xmlns:cx3="http://schemas.microsoft.com/office/drawing/2016/5/9/chartex" xmlns:cx4="http://schemas.microsoft.com/office/drawing/2016/5/10/chartex" xmlns:cx5="http://schemas.microsoft.com/office/drawing/2016/5/11/chartex" xmlns:cx6="http://schemas.microsoft.com/office/drawing/2016/5/12/chartex" xmlns:cx7="http://schemas.microsoft.com/office/drawing/2016/5/13/chartex" xmlns:cx8="http://schemas.microsoft.com/office/drawing/2016/5/14/chartex" xmlns:mc="http://schemas.openxmlformats.org/markup-compatibility/2006" xmlns:aink="http://schemas.microsoft.com/office/drawing/2016/ink" xmlns:am3d="http://schemas.microsoft.com/office/drawing/2017/model3d" xmlns:o="urn:schemas-microsoft-com:office:office" xmlns:oel="http://schemas.microsoft.com/office/2019/extlst" xmlns:r="http://schemas.openxmlformats.org/officeDocument/2006/relationships" xmlns:m="http://schemas.openxmlformats.org/officeDocument/2006/math" xmlns:v="urn:schemas-microsoft-com:vml" xmlns:wp14="http://schemas.microsoft.com/office/word/2010/wordprocessingDrawing" xmlns:wp="http://schemas.openxmlformats.org/drawingml/2006/wordprocessingDrawing" xmlns:w10="urn:schemas-microsoft-com:office:word" xmlns:w="http://schemas.openxmlformats.org/wordprocessingml/2006/main" xmlns:w14="http://schemas.microsoft.com/office/word/2010/wordml" xmlns:w15="http://schemas.microsoft.com/office/word/2012/wordml" xmlns:w16cex="http://schemas.microsoft.com/office/word/2018/wordml/cex" xmlns:w16cid="http://schemas.microsoft.com/office/word/2016/wordml/cid" xmlns:w16="http://schemas.microsoft.com/office/word/2018/wordml" xmlns:w16du="http://schemas.microsoft.com/office/word/2023/wordml/word16du" xmlns:w16sdtdh="http://schemas.microsoft.com/office/word/2020/wordml/sdtdatahash" xmlns:w16sdtfl="http://schemas.microsoft.com/office/word/2024/wordml/sdtformatlock" xmlns:w16se="http://schemas.microsoft.com/office/word/2015/wordml/symex" xmlns:wpg="http://schemas.microsoft.com/office/word/2010/wordprocessingGroup" xmlns:wpi="http://schemas.microsoft.com/office/word/2010/wordprocessingInk" xmlns:wne="http://schemas.microsoft.com/office/word/2006/wordml" xmlns:wps="http://schemas.microsoft.com/office/word/2010/wordprocessingShape" mc:Ignorable="w14 w15 w16se w16cid w16 w16cex w16sdtdh w16sdtfl w16du wp14">
   <w:p>
     <w:pPr>
@@ -3895,6 +3866,50 @@
       <w:szCs w:val="24"/>
     </w:rPr>
   </w:style>
+  <w:style w:type="paragraph" w:styleId="Header">
+    <w:name w:val="header"/>
+    <w:basedOn w:val="Normal"/>
+    <w:link w:val="HeaderChar"/>
+    <w:uiPriority w:val="99"/>
+    <w:unhideWhenUsed/>
+    <w:rsid w:val="00DD4AE6"/>
+    <w:pPr>
+      <w:tabs>
+        <w:tab w:val="center" w:pos="4680"/>
+        <w:tab w:val="right" w:pos="9360"/>
+      </w:tabs>
+      <w:spacing w:line="240" w:lineRule="auto"/>
+    </w:pPr>
+  </w:style>
+  <w:style w:type="character" w:customStyle="1" w:styleId="HeaderChar">
+    <w:name w:val="Header Char"/>
+    <w:basedOn w:val="DefaultParagraphFont"/>
+    <w:link w:val="Header"/>
+    <w:uiPriority w:val="99"/>
+    <w:rsid w:val="00DD4AE6"/>
+  </w:style>
+  <w:style w:type="paragraph" w:styleId="Footer">
+    <w:name w:val="footer"/>
+    <w:basedOn w:val="Normal"/>
+    <w:link w:val="FooterChar"/>
+    <w:uiPriority w:val="99"/>
+    <w:unhideWhenUsed/>
+    <w:rsid w:val="00DD4AE6"/>
+    <w:pPr>
+      <w:tabs>
+        <w:tab w:val="center" w:pos="4680"/>
+        <w:tab w:val="right" w:pos="9360"/>
+      </w:tabs>
+      <w:spacing w:line="240" w:lineRule="auto"/>
+    </w:pPr>
+  </w:style>
+  <w:style w:type="character" w:customStyle="1" w:styleId="FooterChar">
+    <w:name w:val="Footer Char"/>
+    <w:basedOn w:val="DefaultParagraphFont"/>
+    <w:link w:val="Footer"/>
+    <w:uiPriority w:val="99"/>
+    <w:rsid w:val="00DD4AE6"/>
+  </w:style>
 </w:styles>
 </file>
 

</xml_diff>

<commit_message>
fix mod 3 no template
</commit_message>
<xml_diff>
--- a/templates/template_mod_3_no_autism.docx
+++ b/templates/template_mod_3_no_autism.docx
@@ -1083,7 +1083,7 @@
           <w:szCs w:val="24"/>
           <w:u w:val="single"/>
         </w:rPr>
-        <w:t>above the cut-off criterion</w:t>
+        <w:t>below the cut-off</w:t>
       </w:r>
       <w:r>
         <w:rPr>
@@ -1104,7 +1104,7 @@
           <w:szCs w:val="24"/>
           <w:u w:val="single"/>
         </w:rPr>
-        <w:t>consistent with the presence</w:t>
+        <w:t>not consistent</w:t>
       </w:r>
       <w:r>
         <w:rPr>
@@ -1114,7 +1114,7 @@
           <w:sz w:val="24"/>
           <w:szCs w:val="24"/>
         </w:rPr>
-        <w:t xml:space="preserve"> of autism spectrum disorder.</w:t>
+        <w:t xml:space="preserve"> with the presence of autism spectrum disorder.</w:t>
       </w:r>
     </w:p>
     <w:p>

</xml_diff>